<commit_message>
updated design doc and combination calculations
</commit_message>
<xml_diff>
--- a/Final Project Design Document.docx
+++ b/Final Project Design Document.docx
@@ -29,7 +29,7 @@
         </w:numPr>
       </w:pPr>
       <w:r>
-        <w:t>Node/City class</w:t>
+        <w:t>Edge class</w:t>
       </w:r>
     </w:p>
     <w:p>
@@ -41,7 +41,7 @@
         </w:numPr>
       </w:pPr>
       <w:r>
-        <w:t>Members</w:t>
+        <w:t>Behaviors</w:t>
       </w:r>
     </w:p>
     <w:p>
@@ -77,7 +77,7 @@
         </w:numPr>
       </w:pPr>
       <w:r>
-        <w:t>Attributes</w:t>
+        <w:t>Members</w:t>
       </w:r>
     </w:p>
     <w:p>
@@ -89,7 +89,7 @@
         </w:numPr>
       </w:pPr>
       <w:r>
-        <w:t>Name of City (string)</w:t>
+        <w:t>Name of edge (string)</w:t>
       </w:r>
     </w:p>
     <w:p>
@@ -101,15 +101,7 @@
         </w:numPr>
       </w:pPr>
       <w:r>
-        <w:t>Distance to adjacent cities (</w:t>
-      </w:r>
-      <w:proofErr w:type="spellStart"/>
-      <w:r>
-        <w:t>int</w:t>
-      </w:r>
-      <w:proofErr w:type="spellEnd"/>
-      <w:r>
-        <w:t>)</w:t>
+        <w:t>Weight of edge (int)</w:t>
       </w:r>
     </w:p>
     <w:p>
@@ -121,7 +113,19 @@
         </w:numPr>
       </w:pPr>
       <w:r>
-        <w:t>Pointers to adjacent cities (City Class*)</w:t>
+        <w:t>Pointer for a start edge (EdgeClass* startPtr)</w:t>
+      </w:r>
+    </w:p>
+    <w:p>
+      <w:pPr>
+        <w:pStyle w:val="ListParagraph"/>
+        <w:numPr>
+          <w:ilvl w:val="2"/>
+          <w:numId w:val="2"/>
+        </w:numPr>
+      </w:pPr>
+      <w:r>
+        <w:t>Pointer for an end edge (EdgeClass* endPtr)</w:t>
       </w:r>
     </w:p>
     <w:tbl>
@@ -162,13 +166,9 @@
             <w:tcW w:w="4788" w:type="dxa"/>
           </w:tcPr>
           <w:p>
-            <w:proofErr w:type="spellStart"/>
-            <w:proofErr w:type="gramStart"/>
             <w:r>
               <w:t>getName</w:t>
             </w:r>
-            <w:proofErr w:type="spellEnd"/>
-            <w:proofErr w:type="gramEnd"/>
             <w:r>
               <w:t>() : string</w:t>
             </w:r>
@@ -191,24 +191,127 @@
             <w:tcW w:w="4788" w:type="dxa"/>
           </w:tcPr>
           <w:p>
-            <w:proofErr w:type="spellStart"/>
-            <w:proofErr w:type="gramStart"/>
             <w:r>
               <w:t>s</w:t>
             </w:r>
             <w:r>
               <w:t>etName</w:t>
             </w:r>
-            <w:proofErr w:type="spellEnd"/>
-            <w:proofErr w:type="gramEnd"/>
-            <w:r>
-              <w:t xml:space="preserve"> (</w:t>
-            </w:r>
-            <w:proofErr w:type="spellStart"/>
-            <w:r>
-              <w:t>newName</w:t>
-            </w:r>
-            <w:proofErr w:type="spellEnd"/>
+            <w:r>
+              <w:t xml:space="preserve"> (newName) : void</w:t>
+            </w:r>
+          </w:p>
+        </w:tc>
+        <w:tc>
+          <w:tcPr>
+            <w:tcW w:w="4788" w:type="dxa"/>
+          </w:tcPr>
+          <w:p>
+            <w:r>
+              <w:t>Adds or changes the name of a city</w:t>
+            </w:r>
+          </w:p>
+        </w:tc>
+      </w:tr>
+      <w:tr>
+        <w:tc>
+          <w:tcPr>
+            <w:tcW w:w="4788" w:type="dxa"/>
+          </w:tcPr>
+          <w:p>
+            <w:r>
+              <w:t>getWeight()</w:t>
+            </w:r>
+            <w:r>
+              <w:t xml:space="preserve"> : int</w:t>
+            </w:r>
+          </w:p>
+        </w:tc>
+        <w:tc>
+          <w:tcPr>
+            <w:tcW w:w="4788" w:type="dxa"/>
+          </w:tcPr>
+          <w:p>
+            <w:r>
+              <w:t>Returns the weight of an edge between two cities</w:t>
+            </w:r>
+          </w:p>
+        </w:tc>
+      </w:tr>
+      <w:tr>
+        <w:tc>
+          <w:tcPr>
+            <w:tcW w:w="4788" w:type="dxa"/>
+          </w:tcPr>
+          <w:p>
+            <w:r>
+              <w:t>set</w:t>
+            </w:r>
+            <w:r>
+              <w:t>Weight</w:t>
+            </w:r>
+            <w:r>
+              <w:t>(newDistance : int) : void</w:t>
+            </w:r>
+          </w:p>
+        </w:tc>
+        <w:tc>
+          <w:tcPr>
+            <w:tcW w:w="4788" w:type="dxa"/>
+          </w:tcPr>
+          <w:p>
+            <w:r>
+              <w:t xml:space="preserve">Sets the </w:t>
+            </w:r>
+            <w:r>
+              <w:t>weight of an edge</w:t>
+            </w:r>
+          </w:p>
+        </w:tc>
+      </w:tr>
+      <w:tr>
+        <w:tc>
+          <w:tcPr>
+            <w:tcW w:w="4788" w:type="dxa"/>
+          </w:tcPr>
+          <w:p>
+            <w:r>
+              <w:t>getStart</w:t>
+            </w:r>
+            <w:r>
+              <w:t xml:space="preserve">() : </w:t>
+            </w:r>
+            <w:r>
+              <w:t>EdgeClass*</w:t>
+            </w:r>
+          </w:p>
+        </w:tc>
+        <w:tc>
+          <w:tcPr>
+            <w:tcW w:w="4788" w:type="dxa"/>
+          </w:tcPr>
+          <w:p>
+            <w:r>
+              <w:t>Returns the start of an edge</w:t>
+            </w:r>
+          </w:p>
+        </w:tc>
+      </w:tr>
+      <w:tr>
+        <w:tc>
+          <w:tcPr>
+            <w:tcW w:w="4788" w:type="dxa"/>
+          </w:tcPr>
+          <w:p>
+            <w:r>
+              <w:t>setStart</w:t>
+            </w:r>
+            <w:r>
+              <w:t>(</w:t>
+            </w:r>
+            <w:r>
+              <w:t>start : EdgeClass*</w:t>
+            </w:r>
             <w:r>
               <w:t>) : void</w:t>
             </w:r>
@@ -220,174 +323,51 @@
           </w:tcPr>
           <w:p>
             <w:r>
-              <w:t>Adds or changes the name of a city</w:t>
-            </w:r>
-          </w:p>
-        </w:tc>
-      </w:tr>
-      <w:tr>
-        <w:tc>
-          <w:tcPr>
-            <w:tcW w:w="4788" w:type="dxa"/>
-          </w:tcPr>
-          <w:p>
-            <w:proofErr w:type="spellStart"/>
-            <w:proofErr w:type="gramStart"/>
-            <w:r>
-              <w:t>getDistance</w:t>
-            </w:r>
-            <w:proofErr w:type="spellEnd"/>
-            <w:proofErr w:type="gramEnd"/>
-            <w:r>
-              <w:t xml:space="preserve">() : </w:t>
-            </w:r>
-            <w:proofErr w:type="spellStart"/>
-            <w:r>
-              <w:t>int</w:t>
-            </w:r>
-            <w:proofErr w:type="spellEnd"/>
-          </w:p>
-        </w:tc>
-        <w:tc>
-          <w:tcPr>
-            <w:tcW w:w="4788" w:type="dxa"/>
-          </w:tcPr>
-          <w:p>
-            <w:r>
-              <w:t>Returns the distance between the city and one of its pointers</w:t>
-            </w:r>
-          </w:p>
-        </w:tc>
-      </w:tr>
-      <w:tr>
-        <w:tc>
-          <w:tcPr>
-            <w:tcW w:w="4788" w:type="dxa"/>
-          </w:tcPr>
-          <w:p>
-            <w:proofErr w:type="spellStart"/>
-            <w:proofErr w:type="gramStart"/>
-            <w:r>
-              <w:t>setDistance</w:t>
-            </w:r>
-            <w:proofErr w:type="spellEnd"/>
-            <w:proofErr w:type="gramEnd"/>
-            <w:r>
-              <w:t>(</w:t>
-            </w:r>
-            <w:proofErr w:type="spellStart"/>
-            <w:r>
-              <w:t>newDistance</w:t>
-            </w:r>
-            <w:proofErr w:type="spellEnd"/>
-            <w:r>
-              <w:t xml:space="preserve"> : </w:t>
-            </w:r>
-            <w:proofErr w:type="spellStart"/>
-            <w:r>
-              <w:t>int</w:t>
-            </w:r>
-            <w:proofErr w:type="spellEnd"/>
-            <w:r>
-              <w:t>) : void</w:t>
-            </w:r>
-          </w:p>
-        </w:tc>
-        <w:tc>
-          <w:tcPr>
-            <w:tcW w:w="4788" w:type="dxa"/>
-          </w:tcPr>
-          <w:p>
-            <w:r>
-              <w:t>Sets the distance from the city to its adjacent</w:t>
-            </w:r>
-          </w:p>
-        </w:tc>
-      </w:tr>
-      <w:tr>
-        <w:tc>
-          <w:tcPr>
-            <w:tcW w:w="4788" w:type="dxa"/>
-          </w:tcPr>
-          <w:p>
-            <w:proofErr w:type="spellStart"/>
-            <w:proofErr w:type="gramStart"/>
-            <w:r>
-              <w:t>addEdge</w:t>
-            </w:r>
-            <w:proofErr w:type="spellEnd"/>
-            <w:proofErr w:type="gramEnd"/>
-            <w:r>
-              <w:t>(</w:t>
-            </w:r>
-            <w:proofErr w:type="spellStart"/>
-            <w:r>
-              <w:t>endName</w:t>
-            </w:r>
-            <w:proofErr w:type="spellEnd"/>
-            <w:r>
-              <w:t xml:space="preserve"> : string,  </w:t>
-            </w:r>
-            <w:proofErr w:type="spellStart"/>
-            <w:r>
-              <w:t>int</w:t>
-            </w:r>
-            <w:proofErr w:type="spellEnd"/>
-            <w:r>
-              <w:t xml:space="preserve"> weight</w:t>
-            </w:r>
-            <w:r>
-              <w:t xml:space="preserve">) : </w:t>
-            </w:r>
-            <w:r>
-              <w:t>void</w:t>
-            </w:r>
-          </w:p>
-        </w:tc>
-        <w:tc>
-          <w:tcPr>
-            <w:tcW w:w="4788" w:type="dxa"/>
-          </w:tcPr>
-          <w:p>
-            <w:r>
-              <w:t>Adds an edge to another city</w:t>
-            </w:r>
-          </w:p>
-        </w:tc>
-      </w:tr>
-      <w:tr>
-        <w:tc>
-          <w:tcPr>
-            <w:tcW w:w="4788" w:type="dxa"/>
-          </w:tcPr>
-          <w:p>
-            <w:proofErr w:type="spellStart"/>
-            <w:proofErr w:type="gramStart"/>
-            <w:r>
-              <w:t>getWeight</w:t>
-            </w:r>
-            <w:proofErr w:type="spellEnd"/>
-            <w:proofErr w:type="gramEnd"/>
-            <w:r>
-              <w:t xml:space="preserve"> (</w:t>
-            </w:r>
-            <w:proofErr w:type="spellStart"/>
-            <w:r>
-              <w:t>endName</w:t>
-            </w:r>
-            <w:proofErr w:type="spellEnd"/>
-            <w:r>
-              <w:t xml:space="preserve"> : string) : void</w:t>
-            </w:r>
-          </w:p>
-        </w:tc>
-        <w:tc>
-          <w:tcPr>
-            <w:tcW w:w="4788" w:type="dxa"/>
-          </w:tcPr>
-          <w:p>
-            <w:r>
-              <w:t>Returns the weight of an edge</w:t>
+              <w:t>Sets the start of an edge</w:t>
+            </w:r>
+          </w:p>
+        </w:tc>
+      </w:tr>
+      <w:tr>
+        <w:tc>
+          <w:tcPr>
+            <w:tcW w:w="4788" w:type="dxa"/>
+          </w:tcPr>
+          <w:p>
+            <w:r>
+              <w:t>getEnd() : EdgeClass*</w:t>
+            </w:r>
+          </w:p>
+        </w:tc>
+        <w:tc>
+          <w:tcPr>
+            <w:tcW w:w="4788" w:type="dxa"/>
+          </w:tcPr>
+          <w:p>
+            <w:r>
+              <w:t>Return the end of an edge</w:t>
+            </w:r>
+          </w:p>
+        </w:tc>
+      </w:tr>
+      <w:tr>
+        <w:tc>
+          <w:tcPr>
+            <w:tcW w:w="4788" w:type="dxa"/>
+          </w:tcPr>
+          <w:p>
+            <w:r>
+              <w:t xml:space="preserve">setEnd(end : EdgeClass*) : void </w:t>
+            </w:r>
+          </w:p>
+        </w:tc>
+        <w:tc>
+          <w:tcPr>
+            <w:tcW w:w="4788" w:type="dxa"/>
+          </w:tcPr>
+          <w:p>
+            <w:r>
+              <w:t>Sets the end of an edge</w:t>
             </w:r>
           </w:p>
         </w:tc>
@@ -408,9 +388,6 @@
       <w:r>
         <w:t xml:space="preserve"> Class</w:t>
       </w:r>
-      <w:r>
-        <w:t>/Functionality</w:t>
-      </w:r>
     </w:p>
     <w:p>
       <w:pPr>
@@ -421,7 +398,7 @@
         </w:numPr>
       </w:pPr>
       <w:r>
-        <w:t>Attributes</w:t>
+        <w:t>Behaviors</w:t>
       </w:r>
     </w:p>
     <w:p>
@@ -433,15 +410,55 @@
         </w:numPr>
       </w:pPr>
       <w:r>
-        <w:t>Pointer for the top of the stack (</w:t>
-      </w:r>
-      <w:proofErr w:type="spellStart"/>
-      <w:r>
-        <w:t>CityClass</w:t>
-      </w:r>
-      <w:proofErr w:type="spellEnd"/>
-      <w:r>
-        <w:t>*)</w:t>
+        <w:t>Constructor (default, parameterized, copy)</w:t>
+      </w:r>
+    </w:p>
+    <w:p>
+      <w:pPr>
+        <w:pStyle w:val="ListParagraph"/>
+        <w:numPr>
+          <w:ilvl w:val="2"/>
+          <w:numId w:val="2"/>
+        </w:numPr>
+      </w:pPr>
+      <w:r>
+        <w:t>Destructor</w:t>
+      </w:r>
+    </w:p>
+    <w:p>
+      <w:pPr>
+        <w:pStyle w:val="ListParagraph"/>
+        <w:numPr>
+          <w:ilvl w:val="1"/>
+          <w:numId w:val="2"/>
+        </w:numPr>
+      </w:pPr>
+      <w:r>
+        <w:t>Members</w:t>
+      </w:r>
+    </w:p>
+    <w:p>
+      <w:pPr>
+        <w:pStyle w:val="ListParagraph"/>
+        <w:numPr>
+          <w:ilvl w:val="2"/>
+          <w:numId w:val="2"/>
+        </w:numPr>
+      </w:pPr>
+      <w:r>
+        <w:t>Pointer for the top of the stack (EdgeClass*)</w:t>
+      </w:r>
+    </w:p>
+    <w:p>
+      <w:pPr>
+        <w:pStyle w:val="ListParagraph"/>
+        <w:numPr>
+          <w:ilvl w:val="2"/>
+          <w:numId w:val="2"/>
+        </w:numPr>
+      </w:pPr>
+      <w:r>
+        <w:t>Pointer for the bottom of the stack (EdgeClass*)</w:t>
       </w:r>
     </w:p>
     <w:tbl>
@@ -482,19 +499,12 @@
             <w:tcW w:w="3415" w:type="dxa"/>
           </w:tcPr>
           <w:p>
-            <w:proofErr w:type="gramStart"/>
-            <w:r>
-              <w:t>peek</w:t>
-            </w:r>
-            <w:proofErr w:type="gramEnd"/>
-            <w:r>
-              <w:t xml:space="preserve">() : </w:t>
-            </w:r>
-            <w:proofErr w:type="spellStart"/>
-            <w:r>
-              <w:t>NodeType</w:t>
-            </w:r>
-            <w:proofErr w:type="spellEnd"/>
+            <w:r>
+              <w:t xml:space="preserve">peek() : </w:t>
+            </w:r>
+            <w:r>
+              <w:t>EdgeClass</w:t>
+            </w:r>
           </w:p>
         </w:tc>
         <w:tc>
@@ -514,27 +524,12 @@
             <w:tcW w:w="3415" w:type="dxa"/>
           </w:tcPr>
           <w:p>
-            <w:proofErr w:type="gramStart"/>
-            <w:r>
-              <w:t>push</w:t>
-            </w:r>
-            <w:proofErr w:type="gramEnd"/>
-            <w:r>
-              <w:t>(</w:t>
-            </w:r>
-            <w:proofErr w:type="spellStart"/>
-            <w:r>
-              <w:t>newData</w:t>
-            </w:r>
-            <w:proofErr w:type="spellEnd"/>
-            <w:r>
-              <w:t xml:space="preserve">: </w:t>
-            </w:r>
-            <w:proofErr w:type="spellStart"/>
-            <w:r>
-              <w:t>NodeType</w:t>
-            </w:r>
-            <w:proofErr w:type="spellEnd"/>
+            <w:r>
+              <w:t xml:space="preserve">push(newData: </w:t>
+            </w:r>
+            <w:r>
+              <w:t>EdgeClass</w:t>
+            </w:r>
             <w:r>
               <w:t>): void</w:t>
             </w:r>
@@ -557,19 +552,12 @@
             <w:tcW w:w="3415" w:type="dxa"/>
           </w:tcPr>
           <w:p>
-            <w:proofErr w:type="gramStart"/>
-            <w:r>
-              <w:t>pop</w:t>
-            </w:r>
-            <w:proofErr w:type="gramEnd"/>
-            <w:r>
-              <w:t xml:space="preserve">() : </w:t>
-            </w:r>
-            <w:proofErr w:type="spellStart"/>
-            <w:r>
-              <w:t>NodeType</w:t>
-            </w:r>
-            <w:proofErr w:type="spellEnd"/>
+            <w:r>
+              <w:t xml:space="preserve">pop() : </w:t>
+            </w:r>
+            <w:r>
+              <w:t>EdgeClass</w:t>
+            </w:r>
           </w:p>
         </w:tc>
         <w:tc>
@@ -589,13 +577,8 @@
             <w:tcW w:w="3415" w:type="dxa"/>
           </w:tcPr>
           <w:p>
-            <w:proofErr w:type="gramStart"/>
-            <w:r>
-              <w:t>clear</w:t>
-            </w:r>
-            <w:proofErr w:type="gramEnd"/>
-            <w:r>
-              <w:t>() : void</w:t>
+            <w:r>
+              <w:t>clear() : void</w:t>
             </w:r>
           </w:p>
         </w:tc>
@@ -616,21 +599,9 @@
             <w:tcW w:w="3415" w:type="dxa"/>
           </w:tcPr>
           <w:p>
-            <w:proofErr w:type="spellStart"/>
-            <w:proofErr w:type="gramStart"/>
-            <w:r>
-              <w:t>isEmpty</w:t>
-            </w:r>
-            <w:proofErr w:type="spellEnd"/>
-            <w:proofErr w:type="gramEnd"/>
-            <w:r>
-              <w:t xml:space="preserve">() : </w:t>
-            </w:r>
-            <w:proofErr w:type="spellStart"/>
-            <w:r>
-              <w:t>bool</w:t>
-            </w:r>
-            <w:proofErr w:type="spellEnd"/>
+            <w:r>
+              <w:t>isEmpty() : bool</w:t>
+            </w:r>
           </w:p>
         </w:tc>
         <w:tc>
@@ -650,21 +621,9 @@
             <w:tcW w:w="3415" w:type="dxa"/>
           </w:tcPr>
           <w:p>
-            <w:proofErr w:type="spellStart"/>
-            <w:proofErr w:type="gramStart"/>
-            <w:r>
-              <w:t>isFull</w:t>
-            </w:r>
-            <w:proofErr w:type="spellEnd"/>
-            <w:proofErr w:type="gramEnd"/>
-            <w:r>
-              <w:t xml:space="preserve">() : </w:t>
-            </w:r>
-            <w:proofErr w:type="spellStart"/>
-            <w:r>
-              <w:t>bool</w:t>
-            </w:r>
-            <w:proofErr w:type="spellEnd"/>
+            <w:r>
+              <w:t>isFull() : bool</w:t>
+            </w:r>
           </w:p>
         </w:tc>
         <w:tc>
@@ -746,29 +705,9 @@
             <w:tcW w:w="4788" w:type="dxa"/>
           </w:tcPr>
           <w:p>
-            <w:proofErr w:type="spellStart"/>
-            <w:proofErr w:type="gramStart"/>
-            <w:r>
-              <w:t>isEmpty</w:t>
-            </w:r>
-            <w:proofErr w:type="spellEnd"/>
-            <w:proofErr w:type="gramEnd"/>
-            <w:r>
-              <w:t>(</w:t>
-            </w:r>
-            <w:proofErr w:type="spellStart"/>
-            <w:r>
-              <w:t>CityClass</w:t>
-            </w:r>
-            <w:proofErr w:type="spellEnd"/>
-            <w:r>
-              <w:t xml:space="preserve"> city) : </w:t>
-            </w:r>
-            <w:proofErr w:type="spellStart"/>
-            <w:r>
-              <w:t>bool</w:t>
-            </w:r>
-            <w:proofErr w:type="spellEnd"/>
+            <w:r>
+              <w:t>isEmpty(CityClass city) : bool</w:t>
+            </w:r>
           </w:p>
         </w:tc>
         <w:tc>
@@ -788,233 +727,110 @@
             <w:tcW w:w="4788" w:type="dxa"/>
           </w:tcPr>
           <w:p>
-            <w:proofErr w:type="spellStart"/>
-            <w:proofErr w:type="gramStart"/>
-            <w:r>
-              <w:t>getNumVertices</w:t>
-            </w:r>
-            <w:proofErr w:type="spellEnd"/>
-            <w:proofErr w:type="gramEnd"/>
-            <w:r>
-              <w:t>(</w:t>
-            </w:r>
-            <w:proofErr w:type="spellStart"/>
-            <w:r>
-              <w:t>CityClass</w:t>
-            </w:r>
-            <w:proofErr w:type="spellEnd"/>
-            <w:r>
-              <w:t xml:space="preserve"> city) : </w:t>
-            </w:r>
-            <w:proofErr w:type="spellStart"/>
-            <w:r>
+            <w:r>
+              <w:t>getNumVertices(CityClass city) : int</w:t>
+            </w:r>
+          </w:p>
+        </w:tc>
+        <w:tc>
+          <w:tcPr>
+            <w:tcW w:w="4788" w:type="dxa"/>
+          </w:tcPr>
+          <w:p>
+            <w:r>
+              <w:t>Returns the number of vertices in a graph</w:t>
+            </w:r>
+          </w:p>
+        </w:tc>
+      </w:tr>
+      <w:tr>
+        <w:tc>
+          <w:tcPr>
+            <w:tcW w:w="4788" w:type="dxa"/>
+          </w:tcPr>
+          <w:p>
+            <w:r>
+              <w:t>getNumEdges(CityClass city) : int</w:t>
+            </w:r>
+          </w:p>
+        </w:tc>
+        <w:tc>
+          <w:tcPr>
+            <w:tcW w:w="4788" w:type="dxa"/>
+          </w:tcPr>
+          <w:p>
+            <w:r>
+              <w:t>Returns the number of edges to a city</w:t>
+            </w:r>
+          </w:p>
+        </w:tc>
+      </w:tr>
+      <w:tr>
+        <w:tc>
+          <w:tcPr>
+            <w:tcW w:w="4788" w:type="dxa"/>
+          </w:tcPr>
+          <w:p>
+            <w:r>
+              <w:t>add(ItemType start, ItemType end, int edgeweight): void</w:t>
+            </w:r>
+          </w:p>
+        </w:tc>
+        <w:tc>
+          <w:tcPr>
+            <w:tcW w:w="4788" w:type="dxa"/>
+          </w:tcPr>
+          <w:p>
+            <w:r>
+              <w:t>If the city name does not exist create a vertex</w:t>
+            </w:r>
+          </w:p>
+        </w:tc>
+      </w:tr>
+      <w:tr>
+        <w:tc>
+          <w:tcPr>
+            <w:tcW w:w="4788" w:type="dxa"/>
+          </w:tcPr>
+          <w:p>
+            <w:r>
+              <w:t>Remove(ItemType start, ItemType end) : bool</w:t>
+            </w:r>
+          </w:p>
+        </w:tc>
+        <w:tc>
+          <w:tcPr>
+            <w:tcW w:w="4788" w:type="dxa"/>
+          </w:tcPr>
+          <w:p>
+            <w:r>
+              <w:t>Returns true if the item is removed, otherwise false</w:t>
+            </w:r>
+          </w:p>
+        </w:tc>
+      </w:tr>
+      <w:tr>
+        <w:tc>
+          <w:tcPr>
+            <w:tcW w:w="4788" w:type="dxa"/>
+          </w:tcPr>
+          <w:p>
+            <w:r>
+              <w:t xml:space="preserve">getEdgeWeight(ItemType start, ItemType end): </w:t>
+            </w:r>
+            <w:r>
+              <w:lastRenderedPageBreak/>
               <w:t>int</w:t>
             </w:r>
-            <w:proofErr w:type="spellEnd"/>
-          </w:p>
-        </w:tc>
-        <w:tc>
-          <w:tcPr>
-            <w:tcW w:w="4788" w:type="dxa"/>
-          </w:tcPr>
-          <w:p>
-            <w:r>
-              <w:t>Returns the number of vertices in a graph</w:t>
-            </w:r>
-          </w:p>
-        </w:tc>
-      </w:tr>
-      <w:tr>
-        <w:tc>
-          <w:tcPr>
-            <w:tcW w:w="4788" w:type="dxa"/>
-          </w:tcPr>
-          <w:p>
-            <w:proofErr w:type="spellStart"/>
-            <w:proofErr w:type="gramStart"/>
-            <w:r>
-              <w:t>getNumEdges</w:t>
-            </w:r>
-            <w:proofErr w:type="spellEnd"/>
-            <w:proofErr w:type="gramEnd"/>
-            <w:r>
-              <w:t>(</w:t>
-            </w:r>
-            <w:proofErr w:type="spellStart"/>
-            <w:r>
-              <w:t>CityClass</w:t>
-            </w:r>
-            <w:proofErr w:type="spellEnd"/>
-            <w:r>
-              <w:t xml:space="preserve"> city) : </w:t>
-            </w:r>
-            <w:proofErr w:type="spellStart"/>
-            <w:r>
-              <w:t>int</w:t>
-            </w:r>
-            <w:proofErr w:type="spellEnd"/>
-          </w:p>
-        </w:tc>
-        <w:tc>
-          <w:tcPr>
-            <w:tcW w:w="4788" w:type="dxa"/>
-          </w:tcPr>
-          <w:p>
-            <w:r>
-              <w:t>Returns the number of edges to a city</w:t>
-            </w:r>
-          </w:p>
-        </w:tc>
-      </w:tr>
-      <w:tr>
-        <w:tc>
-          <w:tcPr>
-            <w:tcW w:w="4788" w:type="dxa"/>
-          </w:tcPr>
-          <w:p>
-            <w:proofErr w:type="gramStart"/>
-            <w:r>
-              <w:t>add</w:t>
-            </w:r>
-            <w:proofErr w:type="gramEnd"/>
-            <w:r>
-              <w:t>(</w:t>
-            </w:r>
-            <w:proofErr w:type="spellStart"/>
-            <w:r>
-              <w:t>ItemType</w:t>
-            </w:r>
-            <w:proofErr w:type="spellEnd"/>
-            <w:r>
-              <w:t xml:space="preserve"> start, </w:t>
-            </w:r>
-            <w:proofErr w:type="spellStart"/>
-            <w:r>
-              <w:t>ItemType</w:t>
-            </w:r>
-            <w:proofErr w:type="spellEnd"/>
-            <w:r>
-              <w:t xml:space="preserve"> end, </w:t>
-            </w:r>
-            <w:proofErr w:type="spellStart"/>
-            <w:r>
-              <w:t>int</w:t>
-            </w:r>
-            <w:proofErr w:type="spellEnd"/>
-            <w:r>
-              <w:t xml:space="preserve"> </w:t>
-            </w:r>
-            <w:proofErr w:type="spellStart"/>
-            <w:r>
-              <w:t>edgeweight</w:t>
-            </w:r>
-            <w:proofErr w:type="spellEnd"/>
-            <w:r>
-              <w:t>): void</w:t>
-            </w:r>
-          </w:p>
-        </w:tc>
-        <w:tc>
-          <w:tcPr>
-            <w:tcW w:w="4788" w:type="dxa"/>
-          </w:tcPr>
-          <w:p>
-            <w:r>
-              <w:t>If the city name does not exist create a vertex</w:t>
-            </w:r>
-          </w:p>
-        </w:tc>
-      </w:tr>
-      <w:tr>
-        <w:tc>
-          <w:tcPr>
-            <w:tcW w:w="4788" w:type="dxa"/>
-          </w:tcPr>
-          <w:p>
-            <w:proofErr w:type="gramStart"/>
-            <w:r>
-              <w:t>Remove(</w:t>
-            </w:r>
-            <w:proofErr w:type="spellStart"/>
-            <w:proofErr w:type="gramEnd"/>
-            <w:r>
-              <w:t>ItemType</w:t>
-            </w:r>
-            <w:proofErr w:type="spellEnd"/>
-            <w:r>
-              <w:t xml:space="preserve"> start, </w:t>
-            </w:r>
-            <w:proofErr w:type="spellStart"/>
-            <w:r>
-              <w:t>ItemType</w:t>
-            </w:r>
-            <w:proofErr w:type="spellEnd"/>
-            <w:r>
-              <w:t xml:space="preserve"> end) : </w:t>
-            </w:r>
-            <w:proofErr w:type="spellStart"/>
-            <w:r>
-              <w:t>bool</w:t>
-            </w:r>
-            <w:proofErr w:type="spellEnd"/>
-          </w:p>
-        </w:tc>
-        <w:tc>
-          <w:tcPr>
-            <w:tcW w:w="4788" w:type="dxa"/>
-          </w:tcPr>
-          <w:p>
-            <w:r>
-              <w:t>Returns true if the item is removed, otherwise false</w:t>
-            </w:r>
-          </w:p>
-        </w:tc>
-      </w:tr>
-      <w:tr>
-        <w:tc>
-          <w:tcPr>
-            <w:tcW w:w="4788" w:type="dxa"/>
-          </w:tcPr>
-          <w:p>
-            <w:proofErr w:type="spellStart"/>
-            <w:proofErr w:type="gramStart"/>
-            <w:r>
-              <w:t>getEdgeWeight</w:t>
-            </w:r>
-            <w:proofErr w:type="spellEnd"/>
-            <w:proofErr w:type="gramEnd"/>
-            <w:r>
-              <w:t>(</w:t>
-            </w:r>
-            <w:proofErr w:type="spellStart"/>
-            <w:r>
-              <w:t>ItemType</w:t>
-            </w:r>
-            <w:proofErr w:type="spellEnd"/>
-            <w:r>
-              <w:t xml:space="preserve"> start, </w:t>
-            </w:r>
-            <w:proofErr w:type="spellStart"/>
-            <w:r>
-              <w:t>ItemType</w:t>
-            </w:r>
-            <w:proofErr w:type="spellEnd"/>
-            <w:r>
-              <w:t xml:space="preserve"> end): </w:t>
-            </w:r>
-            <w:proofErr w:type="spellStart"/>
-            <w:r>
-              <w:t>int</w:t>
-            </w:r>
-            <w:proofErr w:type="spellEnd"/>
-          </w:p>
-        </w:tc>
-        <w:tc>
-          <w:tcPr>
-            <w:tcW w:w="4788" w:type="dxa"/>
-          </w:tcPr>
-          <w:p>
-            <w:r>
+          </w:p>
+        </w:tc>
+        <w:tc>
+          <w:tcPr>
+            <w:tcW w:w="4788" w:type="dxa"/>
+          </w:tcPr>
+          <w:p>
+            <w:r>
+              <w:lastRenderedPageBreak/>
               <w:t>Returns the weight of the edge (the length)</w:t>
             </w:r>
           </w:p>
@@ -1026,31 +842,9 @@
             <w:tcW w:w="4788" w:type="dxa"/>
           </w:tcPr>
           <w:p>
-            <w:proofErr w:type="spellStart"/>
-            <w:proofErr w:type="gramStart"/>
-            <w:r>
-              <w:t>depthFirstTraversal</w:t>
-            </w:r>
-            <w:proofErr w:type="spellEnd"/>
-            <w:proofErr w:type="gramEnd"/>
-            <w:r>
-              <w:t xml:space="preserve"> (</w:t>
-            </w:r>
-            <w:proofErr w:type="spellStart"/>
-            <w:r>
-              <w:t>ItemType</w:t>
-            </w:r>
-            <w:proofErr w:type="spellEnd"/>
-            <w:r>
-              <w:t xml:space="preserve"> start, void visit(</w:t>
-            </w:r>
-            <w:proofErr w:type="spellStart"/>
-            <w:r>
-              <w:t>ItemType</w:t>
-            </w:r>
-            <w:proofErr w:type="spellEnd"/>
-            <w:r>
-              <w:t>&amp;))</w:t>
+            <w:r>
+              <w:lastRenderedPageBreak/>
+              <w:t>depthFirstTraversal (ItemType start, void visit(ItemType&amp;))</w:t>
             </w:r>
           </w:p>
         </w:tc>
@@ -1076,32 +870,8 @@
             <w:tcW w:w="4788" w:type="dxa"/>
           </w:tcPr>
           <w:p>
-            <w:proofErr w:type="spellStart"/>
-            <w:proofErr w:type="gramStart"/>
-            <w:r>
-              <w:lastRenderedPageBreak/>
-              <w:t>breadthFirstSearch</w:t>
-            </w:r>
-            <w:proofErr w:type="spellEnd"/>
-            <w:proofErr w:type="gramEnd"/>
-            <w:r>
-              <w:t>(</w:t>
-            </w:r>
-            <w:proofErr w:type="spellStart"/>
-            <w:r>
-              <w:t>ItemType</w:t>
-            </w:r>
-            <w:proofErr w:type="spellEnd"/>
-            <w:r>
-              <w:t xml:space="preserve"> start, void visit(</w:t>
-            </w:r>
-            <w:proofErr w:type="spellStart"/>
-            <w:r>
-              <w:t>ItemType</w:t>
-            </w:r>
-            <w:proofErr w:type="spellEnd"/>
-            <w:r>
-              <w:t>&amp;))</w:t>
+            <w:r>
+              <w:t>breadthFirstSearch(ItemType start, void visit(ItemType&amp;))</w:t>
             </w:r>
           </w:p>
         </w:tc>
@@ -1142,15 +912,7 @@
         </w:numPr>
       </w:pPr>
       <w:r>
-        <w:t xml:space="preserve">This interface is </w:t>
-      </w:r>
-      <w:proofErr w:type="spellStart"/>
-      <w:r>
-        <w:t>templated</w:t>
-      </w:r>
-      <w:proofErr w:type="spellEnd"/>
-      <w:r>
-        <w:t>, but all the functions it contains are pure virtual functions</w:t>
+        <w:t>This interface is templated, but all the functions it contains are pure virtual functions</w:t>
       </w:r>
     </w:p>
     <w:p>
@@ -1203,37 +965,8 @@
             <w:tcW w:w="6748" w:type="dxa"/>
           </w:tcPr>
           <w:p>
-            <w:proofErr w:type="gramStart"/>
-            <w:r>
-              <w:t>virtual</w:t>
-            </w:r>
-            <w:proofErr w:type="gramEnd"/>
-            <w:r>
-              <w:t xml:space="preserve"> </w:t>
-            </w:r>
-            <w:proofErr w:type="spellStart"/>
-            <w:r>
-              <w:t>int</w:t>
-            </w:r>
-            <w:proofErr w:type="spellEnd"/>
-            <w:r>
-              <w:t xml:space="preserve"> </w:t>
-            </w:r>
-            <w:proofErr w:type="spellStart"/>
-            <w:r>
-              <w:t>getNumVertices</w:t>
-            </w:r>
-            <w:proofErr w:type="spellEnd"/>
-            <w:r>
-              <w:t xml:space="preserve">() </w:t>
-            </w:r>
-            <w:proofErr w:type="spellStart"/>
-            <w:r>
-              <w:t>const</w:t>
-            </w:r>
-            <w:proofErr w:type="spellEnd"/>
-            <w:r>
-              <w:t xml:space="preserve"> =0 </w:t>
+            <w:r>
+              <w:t xml:space="preserve">virtual int getNumVertices() const =0 </w:t>
             </w:r>
           </w:p>
         </w:tc>
@@ -1250,37 +983,8 @@
             <w:tcW w:w="6748" w:type="dxa"/>
           </w:tcPr>
           <w:p>
-            <w:proofErr w:type="gramStart"/>
-            <w:r>
-              <w:t>virtual</w:t>
-            </w:r>
-            <w:proofErr w:type="gramEnd"/>
-            <w:r>
-              <w:t xml:space="preserve"> </w:t>
-            </w:r>
-            <w:proofErr w:type="spellStart"/>
-            <w:r>
-              <w:t>int</w:t>
-            </w:r>
-            <w:proofErr w:type="spellEnd"/>
-            <w:r>
-              <w:t xml:space="preserve"> </w:t>
-            </w:r>
-            <w:proofErr w:type="spellStart"/>
-            <w:r>
-              <w:t>getNumEdges</w:t>
-            </w:r>
-            <w:proofErr w:type="spellEnd"/>
-            <w:r>
-              <w:t xml:space="preserve">() </w:t>
-            </w:r>
-            <w:proofErr w:type="spellStart"/>
-            <w:r>
-              <w:t>const</w:t>
-            </w:r>
-            <w:proofErr w:type="spellEnd"/>
-            <w:r>
-              <w:t xml:space="preserve"> = 0</w:t>
+            <w:r>
+              <w:t>virtual int getNumEdges() const = 0</w:t>
             </w:r>
           </w:p>
         </w:tc>
@@ -1297,53 +1001,8 @@
             <w:tcW w:w="6748" w:type="dxa"/>
           </w:tcPr>
           <w:p>
-            <w:proofErr w:type="gramStart"/>
-            <w:r>
-              <w:t>virtual</w:t>
-            </w:r>
-            <w:proofErr w:type="gramEnd"/>
-            <w:r>
-              <w:t xml:space="preserve"> </w:t>
-            </w:r>
-            <w:proofErr w:type="spellStart"/>
-            <w:r>
-              <w:t>bool</w:t>
-            </w:r>
-            <w:proofErr w:type="spellEnd"/>
-            <w:r>
-              <w:t xml:space="preserve"> add (</w:t>
-            </w:r>
-            <w:proofErr w:type="spellStart"/>
-            <w:r>
-              <w:t>ItemType</w:t>
-            </w:r>
-            <w:proofErr w:type="spellEnd"/>
-            <w:r>
-              <w:t xml:space="preserve"> start, </w:t>
-            </w:r>
-            <w:proofErr w:type="spellStart"/>
-            <w:r>
-              <w:t>ItemType</w:t>
-            </w:r>
-            <w:proofErr w:type="spellEnd"/>
-            <w:r>
-              <w:t xml:space="preserve"> end, </w:t>
-            </w:r>
-            <w:proofErr w:type="spellStart"/>
-            <w:r>
-              <w:t>int</w:t>
-            </w:r>
-            <w:proofErr w:type="spellEnd"/>
-            <w:r>
-              <w:t xml:space="preserve"> </w:t>
-            </w:r>
-            <w:proofErr w:type="spellStart"/>
-            <w:r>
-              <w:t>edgeWeight</w:t>
-            </w:r>
-            <w:proofErr w:type="spellEnd"/>
-            <w:r>
-              <w:t>) = 0</w:t>
+            <w:r>
+              <w:t>virtual bool add (ItemType start, ItemType end, int edgeWeight) = 0</w:t>
             </w:r>
           </w:p>
         </w:tc>
@@ -1360,45 +1019,8 @@
             <w:tcW w:w="6748" w:type="dxa"/>
           </w:tcPr>
           <w:p>
-            <w:proofErr w:type="gramStart"/>
-            <w:r>
-              <w:t>virtual</w:t>
-            </w:r>
-            <w:proofErr w:type="gramEnd"/>
-            <w:r>
-              <w:t xml:space="preserve"> </w:t>
-            </w:r>
-            <w:proofErr w:type="spellStart"/>
-            <w:r>
-              <w:t>bool</w:t>
-            </w:r>
-            <w:proofErr w:type="spellEnd"/>
-            <w:r>
-              <w:t xml:space="preserve"> remove (</w:t>
-            </w:r>
-            <w:proofErr w:type="spellStart"/>
-            <w:r>
-              <w:t>ItemType</w:t>
-            </w:r>
-            <w:proofErr w:type="spellEnd"/>
-            <w:r>
-              <w:t xml:space="preserve"> start, </w:t>
-            </w:r>
-            <w:proofErr w:type="spellStart"/>
-            <w:r>
-              <w:t>ItemType</w:t>
-            </w:r>
-            <w:proofErr w:type="spellEnd"/>
-            <w:r>
-              <w:t xml:space="preserve"> end) </w:t>
-            </w:r>
-            <w:proofErr w:type="spellStart"/>
-            <w:r>
-              <w:t>const</w:t>
-            </w:r>
-            <w:proofErr w:type="spellEnd"/>
-            <w:r>
-              <w:t xml:space="preserve"> = 0</w:t>
+            <w:r>
+              <w:t>virtual bool remove (ItemType start, ItemType end) const = 0</w:t>
             </w:r>
           </w:p>
         </w:tc>
@@ -1415,53 +1037,8 @@
             <w:tcW w:w="6748" w:type="dxa"/>
           </w:tcPr>
           <w:p>
-            <w:proofErr w:type="gramStart"/>
-            <w:r>
-              <w:t>virtual</w:t>
-            </w:r>
-            <w:proofErr w:type="gramEnd"/>
-            <w:r>
-              <w:t xml:space="preserve"> </w:t>
-            </w:r>
-            <w:proofErr w:type="spellStart"/>
-            <w:r>
-              <w:t>int</w:t>
-            </w:r>
-            <w:proofErr w:type="spellEnd"/>
-            <w:r>
-              <w:t xml:space="preserve"> </w:t>
-            </w:r>
-            <w:proofErr w:type="spellStart"/>
-            <w:r>
-              <w:t>getEdgeWeight</w:t>
-            </w:r>
-            <w:proofErr w:type="spellEnd"/>
-            <w:r>
-              <w:t xml:space="preserve"> (</w:t>
-            </w:r>
-            <w:proofErr w:type="spellStart"/>
-            <w:r>
-              <w:t>ItemType</w:t>
-            </w:r>
-            <w:proofErr w:type="spellEnd"/>
-            <w:r>
-              <w:t xml:space="preserve"> start, </w:t>
-            </w:r>
-            <w:proofErr w:type="spellStart"/>
-            <w:r>
-              <w:t>ItemType</w:t>
-            </w:r>
-            <w:proofErr w:type="spellEnd"/>
-            <w:r>
-              <w:t xml:space="preserve"> end) </w:t>
-            </w:r>
-            <w:proofErr w:type="spellStart"/>
-            <w:r>
-              <w:t>const</w:t>
-            </w:r>
-            <w:proofErr w:type="spellEnd"/>
-            <w:r>
-              <w:t xml:space="preserve"> = 0</w:t>
+            <w:r>
+              <w:t>virtual int getEdgeWeight (ItemType start, ItemType end) const = 0</w:t>
             </w:r>
           </w:p>
         </w:tc>
@@ -1478,37 +1055,8 @@
             <w:tcW w:w="6748" w:type="dxa"/>
           </w:tcPr>
           <w:p>
-            <w:proofErr w:type="gramStart"/>
-            <w:r>
-              <w:t>virtual</w:t>
-            </w:r>
-            <w:proofErr w:type="gramEnd"/>
-            <w:r>
-              <w:t xml:space="preserve"> void </w:t>
-            </w:r>
-            <w:proofErr w:type="spellStart"/>
-            <w:r>
-              <w:t>depthFirstTraversal</w:t>
-            </w:r>
-            <w:proofErr w:type="spellEnd"/>
-            <w:r>
-              <w:t xml:space="preserve"> (</w:t>
-            </w:r>
-            <w:proofErr w:type="spellStart"/>
-            <w:r>
-              <w:t>ItemType</w:t>
-            </w:r>
-            <w:proofErr w:type="spellEnd"/>
-            <w:r>
-              <w:t xml:space="preserve"> start, void visit (</w:t>
-            </w:r>
-            <w:proofErr w:type="spellStart"/>
-            <w:r>
-              <w:t>ItemType</w:t>
-            </w:r>
-            <w:proofErr w:type="spellEnd"/>
-            <w:r>
-              <w:t>&amp;))</w:t>
+            <w:r>
+              <w:t>virtual void depthFirstTraversal (ItemType start, void visit (ItemType&amp;))</w:t>
             </w:r>
           </w:p>
         </w:tc>
@@ -1525,37 +1073,8 @@
             <w:tcW w:w="6748" w:type="dxa"/>
           </w:tcPr>
           <w:p>
-            <w:proofErr w:type="gramStart"/>
-            <w:r>
-              <w:t>virtual</w:t>
-            </w:r>
-            <w:proofErr w:type="gramEnd"/>
-            <w:r>
-              <w:t xml:space="preserve"> void </w:t>
-            </w:r>
-            <w:proofErr w:type="spellStart"/>
-            <w:r>
-              <w:t>breadthFirstTraversal</w:t>
-            </w:r>
-            <w:proofErr w:type="spellEnd"/>
-            <w:r>
-              <w:t xml:space="preserve"> (</w:t>
-            </w:r>
-            <w:proofErr w:type="spellStart"/>
-            <w:r>
-              <w:t>ItemType</w:t>
-            </w:r>
-            <w:proofErr w:type="spellEnd"/>
-            <w:r>
-              <w:t xml:space="preserve"> start, void visit (</w:t>
-            </w:r>
-            <w:proofErr w:type="spellStart"/>
-            <w:r>
-              <w:t>ItemType</w:t>
-            </w:r>
-            <w:proofErr w:type="spellEnd"/>
-            <w:r>
-              <w:t>&amp;))</w:t>
+            <w:r>
+              <w:t>virtual void breadthFirstTraversal (ItemType start, void visit (ItemType&amp;))</w:t>
             </w:r>
           </w:p>
         </w:tc>
@@ -1572,21 +1091,8 @@
             <w:tcW w:w="6748" w:type="dxa"/>
           </w:tcPr>
           <w:p>
-            <w:proofErr w:type="gramStart"/>
-            <w:r>
-              <w:t>virtual</w:t>
-            </w:r>
-            <w:proofErr w:type="gramEnd"/>
-            <w:r>
-              <w:t xml:space="preserve"> ~</w:t>
-            </w:r>
-            <w:proofErr w:type="spellStart"/>
-            <w:r>
-              <w:t>GraphInterface</w:t>
-            </w:r>
-            <w:proofErr w:type="spellEnd"/>
-            <w:r>
-              <w:t>() {}</w:t>
+            <w:r>
+              <w:t>virtual ~GraphInterface() {}</w:t>
             </w:r>
           </w:p>
         </w:tc>
@@ -2047,8 +1553,6 @@
             <w:r>
               <w:t>0</w:t>
             </w:r>
-            <w:bookmarkStart w:id="0" w:name="_GoBack"/>
-            <w:bookmarkEnd w:id="0"/>
           </w:p>
         </w:tc>
         <w:tc>
@@ -2063,12 +1567,6 @@
         </w:tc>
       </w:tr>
     </w:tbl>
-    <w:p/>
-    <w:p>
-      <w:r>
-        <w:t>Main Driver</w:t>
-      </w:r>
-    </w:p>
     <w:p>
       <w:pPr>
         <w:pStyle w:val="ListParagraph"/>
@@ -2078,7 +1576,24 @@
         </w:numPr>
       </w:pPr>
       <w:r>
-        <w:t>Functionality</w:t>
+        <w:t>Possible Combinations and Weights</w:t>
+      </w:r>
+    </w:p>
+    <w:p>
+      <w:pPr>
+        <w:pStyle w:val="ListParagraph"/>
+        <w:numPr>
+          <w:ilvl w:val="1"/>
+          <w:numId w:val="2"/>
+        </w:numPr>
+      </w:pPr>
+      <w:r>
+        <w:t xml:space="preserve">See Excel spreadsheet for different combinations and weights </w:t>
+      </w:r>
+    </w:p>
+    <w:p>
+      <w:r>
+        <w:t>Main Driver</w:t>
       </w:r>
     </w:p>
     <w:p>
@@ -2090,6 +1605,18 @@
         </w:numPr>
       </w:pPr>
       <w:r>
+        <w:t>Functionality</w:t>
+      </w:r>
+    </w:p>
+    <w:p>
+      <w:pPr>
+        <w:pStyle w:val="ListParagraph"/>
+        <w:numPr>
+          <w:ilvl w:val="0"/>
+          <w:numId w:val="2"/>
+        </w:numPr>
+      </w:pPr>
+      <w:r>
         <w:t>Outside of the main function</w:t>
       </w:r>
     </w:p>
@@ -2102,15 +1629,7 @@
         </w:numPr>
       </w:pPr>
       <w:r>
-        <w:t xml:space="preserve">A </w:t>
-      </w:r>
-      <w:proofErr w:type="spellStart"/>
-      <w:r>
-        <w:t>templated</w:t>
-      </w:r>
-      <w:proofErr w:type="spellEnd"/>
-      <w:r>
-        <w:t xml:space="preserve"> visit function, return type void</w:t>
+        <w:t>A templated visit function, return type void</w:t>
       </w:r>
     </w:p>
     <w:p>
@@ -2122,16 +1641,22 @@
         </w:numPr>
       </w:pPr>
       <w:r>
-        <w:t xml:space="preserve">Takes in a </w:t>
-      </w:r>
-      <w:proofErr w:type="spellStart"/>
-      <w:r>
-        <w:t>templated</w:t>
-      </w:r>
-      <w:proofErr w:type="spellEnd"/>
-      <w:r>
-        <w:t xml:space="preserve"> item, and prints to the screen the item</w:t>
-      </w:r>
+        <w:t>Takes in a templated item, and prints to the screen the item</w:t>
+      </w:r>
+    </w:p>
+    <w:p>
+      <w:pPr>
+        <w:pStyle w:val="ListParagraph"/>
+        <w:numPr>
+          <w:ilvl w:val="0"/>
+          <w:numId w:val="2"/>
+        </w:numPr>
+      </w:pPr>
+      <w:r>
+        <w:t>Need to initialize edges of different combinations</w:t>
+      </w:r>
+      <w:bookmarkStart w:id="0" w:name="_GoBack"/>
+      <w:bookmarkEnd w:id="0"/>
     </w:p>
     <w:p>
       <w:r>
@@ -2140,7 +1665,43 @@
     </w:p>
     <w:p>
       <w:r>
+        <w:t>Sabrina</w:t>
+      </w:r>
+    </w:p>
+    <w:p>
+      <w:pPr>
+        <w:pStyle w:val="ListParagraph"/>
+        <w:numPr>
+          <w:ilvl w:val="0"/>
+          <w:numId w:val="5"/>
+        </w:numPr>
+      </w:pPr>
+      <w:r>
+        <w:t>Project Design Document</w:t>
+      </w:r>
+    </w:p>
+    <w:p>
+      <w:r>
+        <w:t>Nikolaas</w:t>
+      </w:r>
+    </w:p>
+    <w:p>
+      <w:pPr>
+        <w:pStyle w:val="ListParagraph"/>
+        <w:numPr>
+          <w:ilvl w:val="0"/>
+          <w:numId w:val="5"/>
+        </w:numPr>
+      </w:pPr>
+    </w:p>
+    <w:p>
+      <w:r>
         <w:t>Timeline</w:t>
+      </w:r>
+    </w:p>
+    <w:p>
+      <w:r>
+        <w:t xml:space="preserve">May 6: Project Deadline </w:t>
       </w:r>
     </w:p>
     <w:p>
@@ -2175,6 +1736,24 @@
     <w:p>
       <w:r>
         <w:t>Technologies Used</w:t>
+      </w:r>
+    </w:p>
+    <w:p>
+      <w:pPr>
+        <w:pStyle w:val="ListParagraph"/>
+        <w:numPr>
+          <w:ilvl w:val="0"/>
+          <w:numId w:val="4"/>
+        </w:numPr>
+      </w:pPr>
+      <w:r>
+        <w:t>We will be utilizing G</w:t>
+      </w:r>
+      <w:r>
+        <w:t>itHub</w:t>
+      </w:r>
+      <w:r>
+        <w:t>, and our respective text editors</w:t>
       </w:r>
     </w:p>
     <w:p/>
@@ -2191,9 +1770,122 @@
 <file path=word/numbering.xml><?xml version="1.0" encoding="utf-8"?>
 <w:numbering xmlns:wpc="http://schemas.microsoft.com/office/word/2010/wordprocessingCanvas" xmlns:mo="http://schemas.microsoft.com/office/mac/office/2008/main" xmlns:mc="http://schemas.openxmlformats.org/markup-compatibility/2006" xmlns:mv="urn:schemas-microsoft-com:mac:vml" xmlns:o="urn:schemas-microsoft-com:office:office" xmlns:r="http://schemas.openxmlformats.org/officeDocument/2006/relationships" xmlns:m="http://schemas.openxmlformats.org/officeDocument/2006/math" xmlns:v="urn:schemas-microsoft-com:vml" xmlns:wp14="http://schemas.microsoft.com/office/word/2010/wordprocessingDrawing" xmlns:wp="http://schemas.openxmlformats.org/drawingml/2006/wordprocessingDrawing" xmlns:w10="urn:schemas-microsoft-com:office:word" xmlns:w="http://schemas.openxmlformats.org/wordprocessingml/2006/main" xmlns:w14="http://schemas.microsoft.com/office/word/2010/wordml" xmlns:wpg="http://schemas.microsoft.com/office/word/2010/wordprocessingGroup" xmlns:wpi="http://schemas.microsoft.com/office/word/2010/wordprocessingInk" xmlns:wne="http://schemas.microsoft.com/office/word/2006/wordml" xmlns:wps="http://schemas.microsoft.com/office/word/2010/wordprocessingShape" mc:Ignorable="w14 wp14">
   <w:abstractNum w:abstractNumId="0">
+    <w:nsid w:val="12C00411"/>
+    <w:multiLevelType w:val="hybridMultilevel"/>
+    <w:tmpl w:val="3FBC8BB0"/>
+    <w:lvl w:ilvl="0" w:tplc="04090001">
+      <w:start w:val="1"/>
+      <w:numFmt w:val="bullet"/>
+      <w:lvlText w:val=""/>
+      <w:lvlJc w:val="left"/>
+      <w:pPr>
+        <w:ind w:left="720" w:hanging="360"/>
+      </w:pPr>
+      <w:rPr>
+        <w:rFonts w:ascii="Symbol" w:hAnsi="Symbol" w:hint="default"/>
+      </w:rPr>
+    </w:lvl>
+    <w:lvl w:ilvl="1" w:tplc="04090003" w:tentative="1">
+      <w:start w:val="1"/>
+      <w:numFmt w:val="bullet"/>
+      <w:lvlText w:val="o"/>
+      <w:lvlJc w:val="left"/>
+      <w:pPr>
+        <w:ind w:left="1440" w:hanging="360"/>
+      </w:pPr>
+      <w:rPr>
+        <w:rFonts w:ascii="Courier New" w:hAnsi="Courier New" w:hint="default"/>
+      </w:rPr>
+    </w:lvl>
+    <w:lvl w:ilvl="2" w:tplc="04090005" w:tentative="1">
+      <w:start w:val="1"/>
+      <w:numFmt w:val="bullet"/>
+      <w:lvlText w:val=""/>
+      <w:lvlJc w:val="left"/>
+      <w:pPr>
+        <w:ind w:left="2160" w:hanging="360"/>
+      </w:pPr>
+      <w:rPr>
+        <w:rFonts w:ascii="Wingdings" w:hAnsi="Wingdings" w:hint="default"/>
+      </w:rPr>
+    </w:lvl>
+    <w:lvl w:ilvl="3" w:tplc="04090001" w:tentative="1">
+      <w:start w:val="1"/>
+      <w:numFmt w:val="bullet"/>
+      <w:lvlText w:val=""/>
+      <w:lvlJc w:val="left"/>
+      <w:pPr>
+        <w:ind w:left="2880" w:hanging="360"/>
+      </w:pPr>
+      <w:rPr>
+        <w:rFonts w:ascii="Symbol" w:hAnsi="Symbol" w:hint="default"/>
+      </w:rPr>
+    </w:lvl>
+    <w:lvl w:ilvl="4" w:tplc="04090003" w:tentative="1">
+      <w:start w:val="1"/>
+      <w:numFmt w:val="bullet"/>
+      <w:lvlText w:val="o"/>
+      <w:lvlJc w:val="left"/>
+      <w:pPr>
+        <w:ind w:left="3600" w:hanging="360"/>
+      </w:pPr>
+      <w:rPr>
+        <w:rFonts w:ascii="Courier New" w:hAnsi="Courier New" w:hint="default"/>
+      </w:rPr>
+    </w:lvl>
+    <w:lvl w:ilvl="5" w:tplc="04090005" w:tentative="1">
+      <w:start w:val="1"/>
+      <w:numFmt w:val="bullet"/>
+      <w:lvlText w:val=""/>
+      <w:lvlJc w:val="left"/>
+      <w:pPr>
+        <w:ind w:left="4320" w:hanging="360"/>
+      </w:pPr>
+      <w:rPr>
+        <w:rFonts w:ascii="Wingdings" w:hAnsi="Wingdings" w:hint="default"/>
+      </w:rPr>
+    </w:lvl>
+    <w:lvl w:ilvl="6" w:tplc="04090001" w:tentative="1">
+      <w:start w:val="1"/>
+      <w:numFmt w:val="bullet"/>
+      <w:lvlText w:val=""/>
+      <w:lvlJc w:val="left"/>
+      <w:pPr>
+        <w:ind w:left="5040" w:hanging="360"/>
+      </w:pPr>
+      <w:rPr>
+        <w:rFonts w:ascii="Symbol" w:hAnsi="Symbol" w:hint="default"/>
+      </w:rPr>
+    </w:lvl>
+    <w:lvl w:ilvl="7" w:tplc="04090003" w:tentative="1">
+      <w:start w:val="1"/>
+      <w:numFmt w:val="bullet"/>
+      <w:lvlText w:val="o"/>
+      <w:lvlJc w:val="left"/>
+      <w:pPr>
+        <w:ind w:left="5760" w:hanging="360"/>
+      </w:pPr>
+      <w:rPr>
+        <w:rFonts w:ascii="Courier New" w:hAnsi="Courier New" w:hint="default"/>
+      </w:rPr>
+    </w:lvl>
+    <w:lvl w:ilvl="8" w:tplc="04090005" w:tentative="1">
+      <w:start w:val="1"/>
+      <w:numFmt w:val="bullet"/>
+      <w:lvlText w:val=""/>
+      <w:lvlJc w:val="left"/>
+      <w:pPr>
+        <w:ind w:left="6480" w:hanging="360"/>
+      </w:pPr>
+      <w:rPr>
+        <w:rFonts w:ascii="Wingdings" w:hAnsi="Wingdings" w:hint="default"/>
+      </w:rPr>
+    </w:lvl>
+  </w:abstractNum>
+  <w:abstractNum w:abstractNumId="1">
     <w:nsid w:val="33365F96"/>
     <w:multiLevelType w:val="hybridMultilevel"/>
-    <w:tmpl w:val="A74EEBE8"/>
+    <w:tmpl w:val="F55E997C"/>
     <w:lvl w:ilvl="0" w:tplc="04090001">
       <w:start w:val="1"/>
       <w:numFmt w:val="bullet"/>
@@ -2303,7 +1995,120 @@
       </w:rPr>
     </w:lvl>
   </w:abstractNum>
-  <w:abstractNum w:abstractNumId="1">
+  <w:abstractNum w:abstractNumId="2">
+    <w:nsid w:val="52205ECF"/>
+    <w:multiLevelType w:val="hybridMultilevel"/>
+    <w:tmpl w:val="C00E4EA8"/>
+    <w:lvl w:ilvl="0" w:tplc="04090001">
+      <w:start w:val="1"/>
+      <w:numFmt w:val="bullet"/>
+      <w:lvlText w:val=""/>
+      <w:lvlJc w:val="left"/>
+      <w:pPr>
+        <w:ind w:left="720" w:hanging="360"/>
+      </w:pPr>
+      <w:rPr>
+        <w:rFonts w:ascii="Symbol" w:hAnsi="Symbol" w:hint="default"/>
+      </w:rPr>
+    </w:lvl>
+    <w:lvl w:ilvl="1" w:tplc="04090003" w:tentative="1">
+      <w:start w:val="1"/>
+      <w:numFmt w:val="bullet"/>
+      <w:lvlText w:val="o"/>
+      <w:lvlJc w:val="left"/>
+      <w:pPr>
+        <w:ind w:left="1440" w:hanging="360"/>
+      </w:pPr>
+      <w:rPr>
+        <w:rFonts w:ascii="Courier New" w:hAnsi="Courier New" w:hint="default"/>
+      </w:rPr>
+    </w:lvl>
+    <w:lvl w:ilvl="2" w:tplc="04090005" w:tentative="1">
+      <w:start w:val="1"/>
+      <w:numFmt w:val="bullet"/>
+      <w:lvlText w:val=""/>
+      <w:lvlJc w:val="left"/>
+      <w:pPr>
+        <w:ind w:left="2160" w:hanging="360"/>
+      </w:pPr>
+      <w:rPr>
+        <w:rFonts w:ascii="Wingdings" w:hAnsi="Wingdings" w:hint="default"/>
+      </w:rPr>
+    </w:lvl>
+    <w:lvl w:ilvl="3" w:tplc="04090001" w:tentative="1">
+      <w:start w:val="1"/>
+      <w:numFmt w:val="bullet"/>
+      <w:lvlText w:val=""/>
+      <w:lvlJc w:val="left"/>
+      <w:pPr>
+        <w:ind w:left="2880" w:hanging="360"/>
+      </w:pPr>
+      <w:rPr>
+        <w:rFonts w:ascii="Symbol" w:hAnsi="Symbol" w:hint="default"/>
+      </w:rPr>
+    </w:lvl>
+    <w:lvl w:ilvl="4" w:tplc="04090003" w:tentative="1">
+      <w:start w:val="1"/>
+      <w:numFmt w:val="bullet"/>
+      <w:lvlText w:val="o"/>
+      <w:lvlJc w:val="left"/>
+      <w:pPr>
+        <w:ind w:left="3600" w:hanging="360"/>
+      </w:pPr>
+      <w:rPr>
+        <w:rFonts w:ascii="Courier New" w:hAnsi="Courier New" w:hint="default"/>
+      </w:rPr>
+    </w:lvl>
+    <w:lvl w:ilvl="5" w:tplc="04090005" w:tentative="1">
+      <w:start w:val="1"/>
+      <w:numFmt w:val="bullet"/>
+      <w:lvlText w:val=""/>
+      <w:lvlJc w:val="left"/>
+      <w:pPr>
+        <w:ind w:left="4320" w:hanging="360"/>
+      </w:pPr>
+      <w:rPr>
+        <w:rFonts w:ascii="Wingdings" w:hAnsi="Wingdings" w:hint="default"/>
+      </w:rPr>
+    </w:lvl>
+    <w:lvl w:ilvl="6" w:tplc="04090001" w:tentative="1">
+      <w:start w:val="1"/>
+      <w:numFmt w:val="bullet"/>
+      <w:lvlText w:val=""/>
+      <w:lvlJc w:val="left"/>
+      <w:pPr>
+        <w:ind w:left="5040" w:hanging="360"/>
+      </w:pPr>
+      <w:rPr>
+        <w:rFonts w:ascii="Symbol" w:hAnsi="Symbol" w:hint="default"/>
+      </w:rPr>
+    </w:lvl>
+    <w:lvl w:ilvl="7" w:tplc="04090003" w:tentative="1">
+      <w:start w:val="1"/>
+      <w:numFmt w:val="bullet"/>
+      <w:lvlText w:val="o"/>
+      <w:lvlJc w:val="left"/>
+      <w:pPr>
+        <w:ind w:left="5760" w:hanging="360"/>
+      </w:pPr>
+      <w:rPr>
+        <w:rFonts w:ascii="Courier New" w:hAnsi="Courier New" w:hint="default"/>
+      </w:rPr>
+    </w:lvl>
+    <w:lvl w:ilvl="8" w:tplc="04090005" w:tentative="1">
+      <w:start w:val="1"/>
+      <w:numFmt w:val="bullet"/>
+      <w:lvlText w:val=""/>
+      <w:lvlJc w:val="left"/>
+      <w:pPr>
+        <w:ind w:left="6480" w:hanging="360"/>
+      </w:pPr>
+      <w:rPr>
+        <w:rFonts w:ascii="Wingdings" w:hAnsi="Wingdings" w:hint="default"/>
+      </w:rPr>
+    </w:lvl>
+  </w:abstractNum>
+  <w:abstractNum w:abstractNumId="3">
     <w:nsid w:val="615F4F39"/>
     <w:multiLevelType w:val="hybridMultilevel"/>
     <w:tmpl w:val="E146F810"/>
@@ -2416,7 +2221,7 @@
       </w:rPr>
     </w:lvl>
   </w:abstractNum>
-  <w:abstractNum w:abstractNumId="2">
+  <w:abstractNum w:abstractNumId="4">
     <w:nsid w:val="7F780529"/>
     <w:multiLevelType w:val="multilevel"/>
     <w:tmpl w:val="0409001D"/>
@@ -2504,13 +2309,19 @@
     </w:lvl>
   </w:abstractNum>
   <w:num w:numId="1">
-    <w:abstractNumId w:val="2"/>
+    <w:abstractNumId w:val="4"/>
   </w:num>
   <w:num w:numId="2">
+    <w:abstractNumId w:val="1"/>
+  </w:num>
+  <w:num w:numId="3">
+    <w:abstractNumId w:val="3"/>
+  </w:num>
+  <w:num w:numId="4">
     <w:abstractNumId w:val="0"/>
   </w:num>
-  <w:num w:numId="3">
-    <w:abstractNumId w:val="1"/>
+  <w:num w:numId="5">
+    <w:abstractNumId w:val="2"/>
   </w:num>
 </w:numbering>
 </file>
@@ -3310,7 +3121,7 @@
 </file>
 
 <file path=customXml/itemProps1.xml><?xml version="1.0" encoding="utf-8"?>
-<ds:datastoreItem xmlns:ds="http://schemas.openxmlformats.org/officeDocument/2006/customXml" ds:itemID="{32EE9541-C566-F140-B3AE-23E66F8391C5}">
+<ds:datastoreItem xmlns:ds="http://schemas.openxmlformats.org/officeDocument/2006/customXml" ds:itemID="{A877BBEA-874E-9A47-AAC0-816BFB8F2E4A}">
   <ds:schemaRefs>
     <ds:schemaRef ds:uri="http://schemas.openxmlformats.org/officeDocument/2006/bibliography"/>
   </ds:schemaRefs>

</xml_diff>

<commit_message>
update driver funct in design doc
</commit_message>
<xml_diff>
--- a/Final Project Design Document.docx
+++ b/Final Project Design Document.docx
@@ -1654,6 +1654,30 @@
       </w:pPr>
       <w:r>
         <w:t>Need to initialize edges of different combinations</w:t>
+      </w:r>
+    </w:p>
+    <w:p>
+      <w:pPr>
+        <w:pStyle w:val="ListParagraph"/>
+        <w:numPr>
+          <w:ilvl w:val="0"/>
+          <w:numId w:val="2"/>
+        </w:numPr>
+      </w:pPr>
+      <w:r>
+        <w:t>Current cost of gas</w:t>
+      </w:r>
+    </w:p>
+    <w:p>
+      <w:pPr>
+        <w:pStyle w:val="ListParagraph"/>
+        <w:numPr>
+          <w:ilvl w:val="1"/>
+          <w:numId w:val="2"/>
+        </w:numPr>
+      </w:pPr>
+      <w:r>
+        <w:t>Ask user</w:t>
       </w:r>
       <w:bookmarkStart w:id="0" w:name="_GoBack"/>
       <w:bookmarkEnd w:id="0"/>
@@ -3121,7 +3145,7 @@
 </file>
 
 <file path=customXml/itemProps1.xml><?xml version="1.0" encoding="utf-8"?>
-<ds:datastoreItem xmlns:ds="http://schemas.openxmlformats.org/officeDocument/2006/customXml" ds:itemID="{A877BBEA-874E-9A47-AAC0-816BFB8F2E4A}">
+<ds:datastoreItem xmlns:ds="http://schemas.openxmlformats.org/officeDocument/2006/customXml" ds:itemID="{8FB44304-927F-294C-90E0-394A9E1AB625}">
   <ds:schemaRefs>
     <ds:schemaRef ds:uri="http://schemas.openxmlformats.org/officeDocument/2006/bibliography"/>
   </ds:schemaRefs>

</xml_diff>